<commit_message>
add: Gefahrensymbole, update: Probeneingang
</commit_message>
<xml_diff>
--- a/Unterlagen und Sonstiges/Fragen - Sample Daten.docx
+++ b/Unterlagen und Sonstiges/Fragen - Sample Daten.docx
@@ -1,207 +1,694 @@
 
 <file path=word/document.xml><?xml version="1.0" encoding="utf-8"?>
-<w:document xmlns:wpc="http://schemas.microsoft.com/office/word/2010/wordprocessingCanvas" xmlns:cx="http://schemas.microsoft.com/office/drawing/2014/chartex" xmlns:cx1="http://schemas.microsoft.com/office/drawing/2015/9/8/chartex" xmlns:cx2="http://schemas.microsoft.com/office/drawing/2015/10/21/chartex" xmlns:cx3="http://schemas.microsoft.com/office/drawing/2016/5/9/chartex" xmlns:cx4="http://schemas.microsoft.com/office/drawing/2016/5/10/chartex" xmlns:cx5="http://schemas.microsoft.com/office/drawing/2016/5/11/chartex" xmlns:cx6="http://schemas.microsoft.com/office/drawing/2016/5/12/chartex" xmlns:cx7="http://schemas.microsoft.com/office/drawing/2016/5/13/chartex" xmlns:cx8="http://schemas.microsoft.com/office/drawing/2016/5/14/chartex" xmlns:mc="http://schemas.openxmlformats.org/markup-compatibility/2006" xmlns:aink="http://schemas.microsoft.com/office/drawing/2016/ink" xmlns:am3d="http://schemas.microsoft.com/office/drawing/2017/model3d" xmlns:o="urn:schemas-microsoft-com:office:office" xmlns:r="http://schemas.openxmlformats.org/officeDocument/2006/relationships" xmlns:m="http://schemas.openxmlformats.org/officeDocument/2006/math" xmlns:v="urn:schemas-microsoft-com:vml" xmlns:wp14="http://schemas.microsoft.com/office/word/2010/wordprocessingDrawing" xmlns:wp="http://schemas.openxmlformats.org/drawingml/2006/wordprocessingDrawing" xmlns:w10="urn:schemas-microsoft-com:office:word" xmlns:w="http://schemas.openxmlformats.org/wordprocessingml/2006/main" xmlns:w14="http://schemas.microsoft.com/office/word/2010/wordml" xmlns:w15="http://schemas.microsoft.com/office/word/2012/wordml" xmlns:w16cex="http://schemas.microsoft.com/office/word/2018/wordml/cex" xmlns:w16cid="http://schemas.microsoft.com/office/word/2016/wordml/cid" xmlns:w16="http://schemas.microsoft.com/office/word/2018/wordml" xmlns:w16se="http://schemas.microsoft.com/office/word/2015/wordml/symex" xmlns:wpg="http://schemas.microsoft.com/office/word/2010/wordprocessingGroup" xmlns:wpi="http://schemas.microsoft.com/office/word/2010/wordprocessingInk" xmlns:wne="http://schemas.microsoft.com/office/word/2006/wordml" xmlns:wps="http://schemas.microsoft.com/office/word/2010/wordprocessingShape" mc:Ignorable="w14 w15 w16se w16cid w16 w16cex wp14">
+<w:document xmlns:o="urn:schemas-microsoft-com:office:office" xmlns:r="http://schemas.openxmlformats.org/officeDocument/2006/relationships" xmlns:v="urn:schemas-microsoft-com:vml" xmlns:w="http://schemas.openxmlformats.org/wordprocessingml/2006/main" xmlns:w10="urn:schemas-microsoft-com:office:word" xmlns:wp="http://schemas.openxmlformats.org/drawingml/2006/wordprocessingDrawing" xmlns:wps="http://schemas.microsoft.com/office/word/2010/wordprocessingShape" xmlns:wpg="http://schemas.microsoft.com/office/word/2010/wordprocessingGroup" xmlns:mc="http://schemas.openxmlformats.org/markup-compatibility/2006" xmlns:wp14="http://schemas.microsoft.com/office/word/2010/wordprocessingDrawing" xmlns:w14="http://schemas.microsoft.com/office/word/2010/wordml" mc:Ignorable="w14 wp14">
   <w:body>
     <w:p>
-      <w:r>
+      <w:pPr>
+        <w:pStyle w:val="Normal"/>
+        <w:rPr/>
+      </w:pPr>
+      <w:r>
+        <w:rPr/>
         <w:t>Welche Felder aus den Tabellen Analysen tragen Informationen über die Substanz, Experimente, welche vielleicht auch klare Redundanzen sind und nur zum Daten Abgleich dienen?</w:t>
       </w:r>
     </w:p>
     <w:p>
-      <w:r>
-        <w:t xml:space="preserve">Welche </w:t>
-      </w:r>
-      <w:r>
-        <w:t>Felder</w:t>
-      </w:r>
-      <w:r>
-        <w:t xml:space="preserve"> aus den Tabellen </w:t>
-      </w:r>
-      <w:r>
-        <w:t>Experimente</w:t>
-      </w:r>
-      <w:r>
-        <w:t xml:space="preserve"> tragen </w:t>
-      </w:r>
-      <w:r>
-        <w:t>Informationen</w:t>
-      </w:r>
-      <w:r>
-        <w:t xml:space="preserve"> über die </w:t>
-      </w:r>
-      <w:r>
-        <w:t>Substanz</w:t>
-      </w:r>
-      <w:r>
-        <w:t xml:space="preserve">, welche </w:t>
-      </w:r>
-      <w:r>
-        <w:t>vielleicht</w:t>
-      </w:r>
-      <w:r>
-        <w:t xml:space="preserve"> auch klare </w:t>
-      </w:r>
-      <w:r>
-        <w:t>Redundanzen</w:t>
-      </w:r>
-      <w:r>
-        <w:t xml:space="preserve"> sind und nur zum </w:t>
-      </w:r>
-      <w:r>
-        <w:t>Daten Abgleich</w:t>
-      </w:r>
-      <w:r>
-        <w:t xml:space="preserve"> dienen?</w:t>
-      </w:r>
-    </w:p>
-    <w:p>
-      <w:r>
-        <w:t xml:space="preserve">Welche Felder aus den Tabellen sind </w:t>
-      </w:r>
-      <w:proofErr w:type="spellStart"/>
-      <w:r>
-        <w:t>fixed</w:t>
-      </w:r>
-      <w:proofErr w:type="spellEnd"/>
-      <w:r>
-        <w:t xml:space="preserve"> </w:t>
-      </w:r>
-      <w:proofErr w:type="spellStart"/>
-      <w:r>
-        <w:t>value</w:t>
-      </w:r>
-      <w:proofErr w:type="spellEnd"/>
-      <w:r>
-        <w:t xml:space="preserve"> Felder welche eine beschränkte klare Auswahl an werten bieten?</w:t>
-      </w:r>
-    </w:p>
-    <w:p>
-      <w:r>
-        <w:t xml:space="preserve">Sind die </w:t>
-      </w:r>
-      <w:r>
-        <w:t>Felder</w:t>
-      </w:r>
-      <w:r>
-        <w:t xml:space="preserve"> über Analysen</w:t>
-      </w:r>
-      <w:r>
-        <w:t xml:space="preserve"> bei der </w:t>
-      </w:r>
-      <w:r>
-        <w:t>eingangs Analyse</w:t>
-      </w:r>
-      <w:r>
-        <w:t xml:space="preserve"> und den </w:t>
-      </w:r>
-      <w:r>
-        <w:t>Experimenten</w:t>
-      </w:r>
-      <w:r>
-        <w:t xml:space="preserve"> notwendig (</w:t>
-      </w:r>
-      <w:r>
-        <w:t>Ausnahme</w:t>
-      </w:r>
-      <w:r>
-        <w:t xml:space="preserve"> </w:t>
-      </w:r>
-      <w:r>
-        <w:t>Planung</w:t>
-      </w:r>
-      <w:r>
-        <w:t xml:space="preserve"> </w:t>
-      </w:r>
-      <w:r>
-        <w:t>der Analys</w:t>
-      </w:r>
-      <w:r>
-        <w:t>e</w:t>
-      </w:r>
-      <w:r>
-        <w:t xml:space="preserve">) oder können in der </w:t>
-      </w:r>
-      <w:r>
-        <w:t>Ansicht</w:t>
-      </w:r>
-      <w:r>
-        <w:t xml:space="preserve"> einfach die entsprechenden </w:t>
-      </w:r>
-      <w:r>
-        <w:t>Analysen</w:t>
-      </w:r>
-      <w:r>
-        <w:t xml:space="preserve"> </w:t>
-      </w:r>
-      <w:r>
-        <w:t>verlinkend</w:t>
-      </w:r>
-      <w:r>
-        <w:t xml:space="preserve"> werden?</w:t>
-      </w:r>
-    </w:p>
-    <w:p>
-      <w:r>
-        <w:t xml:space="preserve">Sollen die Datensätze immer </w:t>
-      </w:r>
-      <w:r>
-        <w:t>vollständig</w:t>
-      </w:r>
-      <w:r>
-        <w:t xml:space="preserve"> angezeigt werden oder je nach rolle </w:t>
-      </w:r>
-      <w:r>
-        <w:t>Informationen</w:t>
-      </w:r>
-      <w:r>
-        <w:t xml:space="preserve"> ausgeblendet werden</w:t>
-      </w:r>
-      <w:r>
-        <w:t>(Idee vielleicht die Tabellen in teil Tabellen für Projektmanager, Laborleiter und Laborteam zu splitten)</w:t>
-      </w:r>
-      <w:r>
-        <w:t>?</w:t>
-      </w:r>
-    </w:p>
-    <w:p/>
+      <w:pPr>
+        <w:pStyle w:val="Normal"/>
+        <w:rPr/>
+      </w:pPr>
+      <w:r>
+        <w:rPr/>
+        <w:t>Welche Felder aus den Tabellen Experimente tragen Informationen über die Substanz, welche vielleicht auch klare Redundanzen sind und nur zum Daten Abgleich dienen?</w:t>
+      </w:r>
+    </w:p>
+    <w:p>
+      <w:pPr>
+        <w:pStyle w:val="Normal"/>
+        <w:rPr/>
+      </w:pPr>
+      <w:r>
+        <w:rPr/>
+        <w:t>Welche Felder aus den Tabellen sind fixed value Felder welche eine beschränkte klare Auswahl an werten bieten?</w:t>
+      </w:r>
+    </w:p>
+    <w:p>
+      <w:pPr>
+        <w:pStyle w:val="Normal"/>
+        <w:rPr/>
+      </w:pPr>
+      <w:r>
+        <w:rPr/>
+        <w:t>Sind die Felder über Analysen bei der eingangs Analyse und den Experimenten notwendig (Ausnahme Planung der Analyse) oder können in der Ansicht einfach die entsprechenden Analysen verlinkend werden?</w:t>
+      </w:r>
+    </w:p>
+    <w:p>
+      <w:pPr>
+        <w:pStyle w:val="Normal"/>
+        <w:rPr/>
+      </w:pPr>
+      <w:r>
+        <w:rPr/>
+        <w:t>Sollen die Datensätze immer vollständig angezeigt werden oder je nach rolle Informationen ausgeblendet werden(Idee vielleicht die Tabellen in teil Tabellen für Projektmanager, Laborleiter und Laborteam zu splitten)?</w:t>
+      </w:r>
+    </w:p>
+    <w:p>
+      <w:pPr>
+        <w:pStyle w:val="Normal"/>
+        <w:rPr/>
+      </w:pPr>
+      <w:r>
+        <w:rPr/>
+      </w:r>
+    </w:p>
+    <w:p>
+      <w:pPr>
+        <w:pStyle w:val="Normal"/>
+        <w:rPr/>
+      </w:pPr>
+      <w:r>
+        <w:rPr/>
+        <w:t>Probeneingang:</w:t>
+      </w:r>
+    </w:p>
+    <w:p>
+      <w:pPr>
+        <w:pStyle w:val="Normal"/>
+        <w:numPr>
+          <w:ilvl w:val="0"/>
+          <w:numId w:val="2"/>
+        </w:numPr>
+        <w:rPr/>
+      </w:pPr>
+      <w:r>
+        <w:rPr/>
+        <w:t>aktualisierte Angabe über benötigte Felder = der Rest fällt weg?</w:t>
+      </w:r>
+    </w:p>
+    <w:p>
+      <w:pPr>
+        <w:pStyle w:val="Normal"/>
+        <w:numPr>
+          <w:ilvl w:val="0"/>
+          <w:numId w:val="1"/>
+        </w:numPr>
+        <w:rPr/>
+      </w:pPr>
+      <w:r>
+        <w:rPr/>
+        <w:t>MSDS?</w:t>
+      </w:r>
+    </w:p>
+    <w:p>
+      <w:pPr>
+        <w:pStyle w:val="Normal"/>
+        <w:numPr>
+          <w:ilvl w:val="0"/>
+          <w:numId w:val="1"/>
+        </w:numPr>
+        <w:rPr/>
+      </w:pPr>
+      <w:r>
+        <w:rPr/>
+        <w:t>Gefahrensymbole, über Auswahl?</w:t>
+      </w:r>
+    </w:p>
+    <w:p>
+      <w:pPr>
+        <w:pStyle w:val="Normal"/>
+        <w:numPr>
+          <w:ilvl w:val="0"/>
+          <w:numId w:val="1"/>
+        </w:numPr>
+        <w:rPr/>
+      </w:pPr>
+      <w:r>
+        <w:rPr/>
+        <w:t xml:space="preserve">Probeneingang = </w:t>
+      </w:r>
+    </w:p>
+    <w:p>
+      <w:pPr>
+        <w:pStyle w:val="Normal"/>
+        <w:numPr>
+          <w:ilvl w:val="1"/>
+          <w:numId w:val="1"/>
+        </w:numPr>
+        <w:rPr/>
+      </w:pPr>
+      <w:r>
+        <w:rPr/>
+        <w:t xml:space="preserve">Projektstart? </w:t>
+      </w:r>
+    </w:p>
+    <w:p>
+      <w:pPr>
+        <w:pStyle w:val="Normal"/>
+        <w:numPr>
+          <w:ilvl w:val="1"/>
+          <w:numId w:val="1"/>
+        </w:numPr>
+        <w:rPr/>
+      </w:pPr>
+      <w:r>
+        <w:rPr/>
+        <w:t xml:space="preserve">Substanz? </w:t>
+      </w:r>
+    </w:p>
+    <w:p>
+      <w:pPr>
+        <w:pStyle w:val="Normal"/>
+        <w:numPr>
+          <w:ilvl w:val="1"/>
+          <w:numId w:val="1"/>
+        </w:numPr>
+        <w:rPr/>
+      </w:pPr>
+      <w:r>
+        <w:rPr/>
+        <w:t>Hauptprobe?</w:t>
+      </w:r>
+    </w:p>
+    <w:p>
+      <w:pPr>
+        <w:pStyle w:val="Normal"/>
+        <w:numPr>
+          <w:ilvl w:val="2"/>
+          <w:numId w:val="1"/>
+        </w:numPr>
+        <w:rPr/>
+      </w:pPr>
+      <w:r>
+        <w:rPr/>
+        <w:t>können Proben von Hauptprobe genommen werden (Hauptprobe, Unterprobe) ?</w:t>
+      </w:r>
+    </w:p>
+    <w:p>
+      <w:pPr>
+        <w:pStyle w:val="Normal"/>
+        <w:numPr>
+          <w:ilvl w:val="0"/>
+          <w:numId w:val="1"/>
+        </w:numPr>
+        <w:rPr/>
+      </w:pPr>
+      <w:r>
+        <w:rPr/>
+        <w:t xml:space="preserve">Interne Vergabenummer = </w:t>
+      </w:r>
+    </w:p>
+    <w:p>
+      <w:pPr>
+        <w:pStyle w:val="Normal"/>
+        <w:numPr>
+          <w:ilvl w:val="1"/>
+          <w:numId w:val="1"/>
+        </w:numPr>
+        <w:rPr/>
+      </w:pPr>
+      <w:r>
+        <w:rPr/>
+        <w:t>Substanz-Id?</w:t>
+      </w:r>
+    </w:p>
+    <w:p>
+      <w:pPr>
+        <w:pStyle w:val="Normal"/>
+        <w:numPr>
+          <w:ilvl w:val="1"/>
+          <w:numId w:val="1"/>
+        </w:numPr>
+        <w:rPr/>
+      </w:pPr>
+      <w:r>
+        <w:rPr/>
+        <w:t>Probe-Id?</w:t>
+      </w:r>
+    </w:p>
+    <w:p>
+      <w:pPr>
+        <w:pStyle w:val="Normal"/>
+        <w:numPr>
+          <w:ilvl w:val="0"/>
+          <w:numId w:val="1"/>
+        </w:numPr>
+        <w:rPr/>
+      </w:pPr>
+      <w:r>
+        <w:rPr/>
+        <w:t>Standort?</w:t>
+      </w:r>
+    </w:p>
+    <w:p>
+      <w:pPr>
+        <w:pStyle w:val="Normal"/>
+        <w:widowControl/>
+        <w:bidi w:val="0"/>
+        <w:spacing w:lineRule="auto" w:line="259" w:before="0" w:after="160"/>
+        <w:jc w:val="left"/>
+        <w:rPr/>
+      </w:pPr>
+      <w:r>
+        <w:rPr/>
+      </w:r>
+    </w:p>
     <w:sectPr>
+      <w:type w:val="nextPage"/>
       <w:pgSz w:w="11906" w:h="16838"/>
-      <w:pgMar w:top="1417" w:right="1417" w:bottom="1134" w:left="1417" w:header="708" w:footer="708" w:gutter="0"/>
-      <w:cols w:space="708"/>
-      <w:docGrid w:linePitch="360"/>
+      <w:pgMar w:left="1417" w:right="1417" w:header="0" w:top="1417" w:footer="0" w:bottom="1134" w:gutter="0"/>
+      <w:pgNumType w:fmt="decimal"/>
+      <w:formProt w:val="false"/>
+      <w:textDirection w:val="lrTb"/>
+      <w:docGrid w:type="default" w:linePitch="360" w:charSpace="4096"/>
     </w:sectPr>
   </w:body>
 </w:document>
 </file>
 
+<file path=word/numbering.xml><?xml version="1.0" encoding="utf-8"?>
+<w:numbering xmlns:w="http://schemas.openxmlformats.org/wordprocessingml/2006/main" xmlns:o="urn:schemas-microsoft-com:office:office" xmlns:r="http://schemas.openxmlformats.org/officeDocument/2006/relationships" xmlns:v="urn:schemas-microsoft-com:vml">
+  <w:abstractNum w:abstractNumId="1">
+    <w:lvl w:ilvl="0">
+      <w:start w:val="1"/>
+      <w:numFmt w:val="bullet"/>
+      <w:lvlText w:val=""/>
+      <w:lvlJc w:val="left"/>
+      <w:pPr>
+        <w:tabs>
+          <w:tab w:val="num" w:pos="720"/>
+        </w:tabs>
+        <w:ind w:left="720" w:hanging="360"/>
+      </w:pPr>
+      <w:rPr>
+        <w:rFonts w:ascii="Symbol" w:hAnsi="Symbol" w:cs="Symbol" w:hint="default"/>
+        <w:rFonts w:cs="OpenSymbol"/>
+      </w:rPr>
+    </w:lvl>
+    <w:lvl w:ilvl="1">
+      <w:start w:val="1"/>
+      <w:numFmt w:val="bullet"/>
+      <w:lvlText w:val="◦"/>
+      <w:lvlJc w:val="left"/>
+      <w:pPr>
+        <w:tabs>
+          <w:tab w:val="num" w:pos="1080"/>
+        </w:tabs>
+        <w:ind w:left="1080" w:hanging="360"/>
+      </w:pPr>
+      <w:rPr>
+        <w:rFonts w:ascii="OpenSymbol" w:hAnsi="OpenSymbol" w:cs="OpenSymbol" w:hint="default"/>
+        <w:rFonts w:cs="OpenSymbol"/>
+      </w:rPr>
+    </w:lvl>
+    <w:lvl w:ilvl="2">
+      <w:start w:val="1"/>
+      <w:numFmt w:val="bullet"/>
+      <w:lvlText w:val="▪"/>
+      <w:lvlJc w:val="left"/>
+      <w:pPr>
+        <w:tabs>
+          <w:tab w:val="num" w:pos="1440"/>
+        </w:tabs>
+        <w:ind w:left="1440" w:hanging="360"/>
+      </w:pPr>
+      <w:rPr>
+        <w:rFonts w:ascii="OpenSymbol" w:hAnsi="OpenSymbol" w:cs="OpenSymbol" w:hint="default"/>
+        <w:rFonts w:cs="OpenSymbol"/>
+      </w:rPr>
+    </w:lvl>
+    <w:lvl w:ilvl="3">
+      <w:start w:val="1"/>
+      <w:numFmt w:val="bullet"/>
+      <w:lvlText w:val=""/>
+      <w:lvlJc w:val="left"/>
+      <w:pPr>
+        <w:tabs>
+          <w:tab w:val="num" w:pos="1800"/>
+        </w:tabs>
+        <w:ind w:left="1800" w:hanging="360"/>
+      </w:pPr>
+      <w:rPr>
+        <w:rFonts w:ascii="Symbol" w:hAnsi="Symbol" w:cs="Symbol" w:hint="default"/>
+        <w:rFonts w:cs="OpenSymbol"/>
+      </w:rPr>
+    </w:lvl>
+    <w:lvl w:ilvl="4">
+      <w:start w:val="1"/>
+      <w:numFmt w:val="bullet"/>
+      <w:lvlText w:val="◦"/>
+      <w:lvlJc w:val="left"/>
+      <w:pPr>
+        <w:tabs>
+          <w:tab w:val="num" w:pos="2160"/>
+        </w:tabs>
+        <w:ind w:left="2160" w:hanging="360"/>
+      </w:pPr>
+      <w:rPr>
+        <w:rFonts w:ascii="OpenSymbol" w:hAnsi="OpenSymbol" w:cs="OpenSymbol" w:hint="default"/>
+        <w:rFonts w:cs="OpenSymbol"/>
+      </w:rPr>
+    </w:lvl>
+    <w:lvl w:ilvl="5">
+      <w:start w:val="1"/>
+      <w:numFmt w:val="bullet"/>
+      <w:lvlText w:val="▪"/>
+      <w:lvlJc w:val="left"/>
+      <w:pPr>
+        <w:tabs>
+          <w:tab w:val="num" w:pos="2520"/>
+        </w:tabs>
+        <w:ind w:left="2520" w:hanging="360"/>
+      </w:pPr>
+      <w:rPr>
+        <w:rFonts w:ascii="OpenSymbol" w:hAnsi="OpenSymbol" w:cs="OpenSymbol" w:hint="default"/>
+        <w:rFonts w:cs="OpenSymbol"/>
+      </w:rPr>
+    </w:lvl>
+    <w:lvl w:ilvl="6">
+      <w:start w:val="1"/>
+      <w:numFmt w:val="bullet"/>
+      <w:lvlText w:val=""/>
+      <w:lvlJc w:val="left"/>
+      <w:pPr>
+        <w:tabs>
+          <w:tab w:val="num" w:pos="2880"/>
+        </w:tabs>
+        <w:ind w:left="2880" w:hanging="360"/>
+      </w:pPr>
+      <w:rPr>
+        <w:rFonts w:ascii="Symbol" w:hAnsi="Symbol" w:cs="Symbol" w:hint="default"/>
+        <w:rFonts w:cs="OpenSymbol"/>
+      </w:rPr>
+    </w:lvl>
+    <w:lvl w:ilvl="7">
+      <w:start w:val="1"/>
+      <w:numFmt w:val="bullet"/>
+      <w:lvlText w:val="◦"/>
+      <w:lvlJc w:val="left"/>
+      <w:pPr>
+        <w:tabs>
+          <w:tab w:val="num" w:pos="3240"/>
+        </w:tabs>
+        <w:ind w:left="3240" w:hanging="360"/>
+      </w:pPr>
+      <w:rPr>
+        <w:rFonts w:ascii="OpenSymbol" w:hAnsi="OpenSymbol" w:cs="OpenSymbol" w:hint="default"/>
+        <w:rFonts w:cs="OpenSymbol"/>
+      </w:rPr>
+    </w:lvl>
+    <w:lvl w:ilvl="8">
+      <w:start w:val="1"/>
+      <w:numFmt w:val="bullet"/>
+      <w:lvlText w:val="▪"/>
+      <w:lvlJc w:val="left"/>
+      <w:pPr>
+        <w:tabs>
+          <w:tab w:val="num" w:pos="3600"/>
+        </w:tabs>
+        <w:ind w:left="3600" w:hanging="360"/>
+      </w:pPr>
+      <w:rPr>
+        <w:rFonts w:ascii="OpenSymbol" w:hAnsi="OpenSymbol" w:cs="OpenSymbol" w:hint="default"/>
+        <w:rFonts w:cs="OpenSymbol"/>
+      </w:rPr>
+    </w:lvl>
+  </w:abstractNum>
+  <w:abstractNum w:abstractNumId="2">
+    <w:lvl w:ilvl="0">
+      <w:start w:val="1"/>
+      <w:numFmt w:val="bullet"/>
+      <w:lvlText w:val=""/>
+      <w:lvlJc w:val="left"/>
+      <w:pPr>
+        <w:tabs>
+          <w:tab w:val="num" w:pos="720"/>
+        </w:tabs>
+        <w:ind w:left="720" w:hanging="360"/>
+      </w:pPr>
+      <w:rPr>
+        <w:rFonts w:ascii="Symbol" w:hAnsi="Symbol" w:cs="Symbol" w:hint="default"/>
+        <w:rFonts w:cs="OpenSymbol"/>
+      </w:rPr>
+    </w:lvl>
+    <w:lvl w:ilvl="1">
+      <w:start w:val="1"/>
+      <w:numFmt w:val="bullet"/>
+      <w:lvlText w:val="◦"/>
+      <w:lvlJc w:val="left"/>
+      <w:pPr>
+        <w:tabs>
+          <w:tab w:val="num" w:pos="1080"/>
+        </w:tabs>
+        <w:ind w:left="1080" w:hanging="360"/>
+      </w:pPr>
+      <w:rPr>
+        <w:rFonts w:ascii="OpenSymbol" w:hAnsi="OpenSymbol" w:cs="OpenSymbol" w:hint="default"/>
+        <w:rFonts w:cs="OpenSymbol"/>
+      </w:rPr>
+    </w:lvl>
+    <w:lvl w:ilvl="2">
+      <w:start w:val="1"/>
+      <w:numFmt w:val="bullet"/>
+      <w:lvlText w:val="▪"/>
+      <w:lvlJc w:val="left"/>
+      <w:pPr>
+        <w:tabs>
+          <w:tab w:val="num" w:pos="1440"/>
+        </w:tabs>
+        <w:ind w:left="1440" w:hanging="360"/>
+      </w:pPr>
+      <w:rPr>
+        <w:rFonts w:ascii="OpenSymbol" w:hAnsi="OpenSymbol" w:cs="OpenSymbol" w:hint="default"/>
+        <w:rFonts w:cs="OpenSymbol"/>
+      </w:rPr>
+    </w:lvl>
+    <w:lvl w:ilvl="3">
+      <w:start w:val="1"/>
+      <w:numFmt w:val="bullet"/>
+      <w:lvlText w:val=""/>
+      <w:lvlJc w:val="left"/>
+      <w:pPr>
+        <w:tabs>
+          <w:tab w:val="num" w:pos="1800"/>
+        </w:tabs>
+        <w:ind w:left="1800" w:hanging="360"/>
+      </w:pPr>
+      <w:rPr>
+        <w:rFonts w:ascii="Symbol" w:hAnsi="Symbol" w:cs="Symbol" w:hint="default"/>
+        <w:rFonts w:cs="OpenSymbol"/>
+      </w:rPr>
+    </w:lvl>
+    <w:lvl w:ilvl="4">
+      <w:start w:val="1"/>
+      <w:numFmt w:val="bullet"/>
+      <w:lvlText w:val="◦"/>
+      <w:lvlJc w:val="left"/>
+      <w:pPr>
+        <w:tabs>
+          <w:tab w:val="num" w:pos="2160"/>
+        </w:tabs>
+        <w:ind w:left="2160" w:hanging="360"/>
+      </w:pPr>
+      <w:rPr>
+        <w:rFonts w:ascii="OpenSymbol" w:hAnsi="OpenSymbol" w:cs="OpenSymbol" w:hint="default"/>
+        <w:rFonts w:cs="OpenSymbol"/>
+      </w:rPr>
+    </w:lvl>
+    <w:lvl w:ilvl="5">
+      <w:start w:val="1"/>
+      <w:numFmt w:val="bullet"/>
+      <w:lvlText w:val="▪"/>
+      <w:lvlJc w:val="left"/>
+      <w:pPr>
+        <w:tabs>
+          <w:tab w:val="num" w:pos="2520"/>
+        </w:tabs>
+        <w:ind w:left="2520" w:hanging="360"/>
+      </w:pPr>
+      <w:rPr>
+        <w:rFonts w:ascii="OpenSymbol" w:hAnsi="OpenSymbol" w:cs="OpenSymbol" w:hint="default"/>
+        <w:rFonts w:cs="OpenSymbol"/>
+      </w:rPr>
+    </w:lvl>
+    <w:lvl w:ilvl="6">
+      <w:start w:val="1"/>
+      <w:numFmt w:val="bullet"/>
+      <w:lvlText w:val=""/>
+      <w:lvlJc w:val="left"/>
+      <w:pPr>
+        <w:tabs>
+          <w:tab w:val="num" w:pos="2880"/>
+        </w:tabs>
+        <w:ind w:left="2880" w:hanging="360"/>
+      </w:pPr>
+      <w:rPr>
+        <w:rFonts w:ascii="Symbol" w:hAnsi="Symbol" w:cs="Symbol" w:hint="default"/>
+        <w:rFonts w:cs="OpenSymbol"/>
+      </w:rPr>
+    </w:lvl>
+    <w:lvl w:ilvl="7">
+      <w:start w:val="1"/>
+      <w:numFmt w:val="bullet"/>
+      <w:lvlText w:val="◦"/>
+      <w:lvlJc w:val="left"/>
+      <w:pPr>
+        <w:tabs>
+          <w:tab w:val="num" w:pos="3240"/>
+        </w:tabs>
+        <w:ind w:left="3240" w:hanging="360"/>
+      </w:pPr>
+      <w:rPr>
+        <w:rFonts w:ascii="OpenSymbol" w:hAnsi="OpenSymbol" w:cs="OpenSymbol" w:hint="default"/>
+        <w:rFonts w:cs="OpenSymbol"/>
+      </w:rPr>
+    </w:lvl>
+    <w:lvl w:ilvl="8">
+      <w:start w:val="1"/>
+      <w:numFmt w:val="bullet"/>
+      <w:lvlText w:val="▪"/>
+      <w:lvlJc w:val="left"/>
+      <w:pPr>
+        <w:tabs>
+          <w:tab w:val="num" w:pos="3600"/>
+        </w:tabs>
+        <w:ind w:left="3600" w:hanging="360"/>
+      </w:pPr>
+      <w:rPr>
+        <w:rFonts w:ascii="OpenSymbol" w:hAnsi="OpenSymbol" w:cs="OpenSymbol" w:hint="default"/>
+        <w:rFonts w:cs="OpenSymbol"/>
+      </w:rPr>
+    </w:lvl>
+  </w:abstractNum>
+  <w:abstractNum w:abstractNumId="3">
+    <w:lvl w:ilvl="0">
+      <w:start w:val="1"/>
+      <w:numFmt w:val="none"/>
+      <w:suff w:val="nothing"/>
+      <w:lvlText w:val=""/>
+      <w:lvlJc w:val="left"/>
+      <w:pPr>
+        <w:ind w:left="0" w:hanging="0"/>
+      </w:pPr>
+    </w:lvl>
+    <w:lvl w:ilvl="1">
+      <w:start w:val="1"/>
+      <w:numFmt w:val="none"/>
+      <w:suff w:val="nothing"/>
+      <w:lvlText w:val=""/>
+      <w:lvlJc w:val="left"/>
+      <w:pPr>
+        <w:ind w:left="0" w:hanging="0"/>
+      </w:pPr>
+    </w:lvl>
+    <w:lvl w:ilvl="2">
+      <w:start w:val="1"/>
+      <w:numFmt w:val="none"/>
+      <w:suff w:val="nothing"/>
+      <w:lvlText w:val=""/>
+      <w:lvlJc w:val="left"/>
+      <w:pPr>
+        <w:ind w:left="0" w:hanging="0"/>
+      </w:pPr>
+    </w:lvl>
+    <w:lvl w:ilvl="3">
+      <w:start w:val="1"/>
+      <w:numFmt w:val="none"/>
+      <w:suff w:val="nothing"/>
+      <w:lvlText w:val=""/>
+      <w:lvlJc w:val="left"/>
+      <w:pPr>
+        <w:ind w:left="0" w:hanging="0"/>
+      </w:pPr>
+    </w:lvl>
+    <w:lvl w:ilvl="4">
+      <w:start w:val="1"/>
+      <w:numFmt w:val="none"/>
+      <w:suff w:val="nothing"/>
+      <w:lvlText w:val=""/>
+      <w:lvlJc w:val="left"/>
+      <w:pPr>
+        <w:ind w:left="0" w:hanging="0"/>
+      </w:pPr>
+    </w:lvl>
+    <w:lvl w:ilvl="5">
+      <w:start w:val="1"/>
+      <w:numFmt w:val="none"/>
+      <w:suff w:val="nothing"/>
+      <w:lvlText w:val=""/>
+      <w:lvlJc w:val="left"/>
+      <w:pPr>
+        <w:ind w:left="0" w:hanging="0"/>
+      </w:pPr>
+    </w:lvl>
+    <w:lvl w:ilvl="6">
+      <w:start w:val="1"/>
+      <w:numFmt w:val="none"/>
+      <w:suff w:val="nothing"/>
+      <w:lvlText w:val=""/>
+      <w:lvlJc w:val="left"/>
+      <w:pPr>
+        <w:ind w:left="0" w:hanging="0"/>
+      </w:pPr>
+    </w:lvl>
+    <w:lvl w:ilvl="7">
+      <w:start w:val="1"/>
+      <w:numFmt w:val="none"/>
+      <w:suff w:val="nothing"/>
+      <w:lvlText w:val=""/>
+      <w:lvlJc w:val="left"/>
+      <w:pPr>
+        <w:ind w:left="0" w:hanging="0"/>
+      </w:pPr>
+    </w:lvl>
+    <w:lvl w:ilvl="8">
+      <w:start w:val="1"/>
+      <w:numFmt w:val="none"/>
+      <w:suff w:val="nothing"/>
+      <w:lvlText w:val=""/>
+      <w:lvlJc w:val="left"/>
+      <w:pPr>
+        <w:ind w:left="0" w:hanging="0"/>
+      </w:pPr>
+    </w:lvl>
+  </w:abstractNum>
+  <w:num w:numId="1">
+    <w:abstractNumId w:val="1"/>
+  </w:num>
+  <w:num w:numId="2">
+    <w:abstractNumId w:val="2"/>
+  </w:num>
+  <w:num w:numId="3">
+    <w:abstractNumId w:val="3"/>
+  </w:num>
+</w:numbering>
+</file>
+
 <file path=word/styles.xml><?xml version="1.0" encoding="utf-8"?>
-<w:styles xmlns:mc="http://schemas.openxmlformats.org/markup-compatibility/2006" xmlns:r="http://schemas.openxmlformats.org/officeDocument/2006/relationships" xmlns:w="http://schemas.openxmlformats.org/wordprocessingml/2006/main" xmlns:w14="http://schemas.microsoft.com/office/word/2010/wordml" xmlns:w15="http://schemas.microsoft.com/office/word/2012/wordml" xmlns:w16cex="http://schemas.microsoft.com/office/word/2018/wordml/cex" xmlns:w16cid="http://schemas.microsoft.com/office/word/2016/wordml/cid" xmlns:w16="http://schemas.microsoft.com/office/word/2018/wordml" xmlns:w16se="http://schemas.microsoft.com/office/word/2015/wordml/symex" mc:Ignorable="w14 w15 w16se w16cid w16 w16cex">
+<w:styles xmlns:w="http://schemas.openxmlformats.org/wordprocessingml/2006/main" xmlns:w14="http://schemas.microsoft.com/office/word/2010/wordml" xmlns:mc="http://schemas.openxmlformats.org/markup-compatibility/2006" mc:Ignorable="w14">
   <w:docDefaults>
     <w:rPrDefault>
       <w:rPr>
-        <w:rFonts w:asciiTheme="minorHAnsi" w:eastAsiaTheme="minorHAnsi" w:hAnsiTheme="minorHAnsi" w:cstheme="minorBidi"/>
+        <w:rFonts w:ascii="Calibri" w:hAnsi="Calibri" w:eastAsia="Calibri" w:cs="" w:asciiTheme="minorHAnsi" w:cstheme="minorBidi" w:eastAsiaTheme="minorHAnsi" w:hAnsiTheme="minorHAnsi"/>
         <w:sz w:val="22"/>
         <w:szCs w:val="22"/>
         <w:lang w:val="de-DE" w:eastAsia="en-US" w:bidi="ar-SA"/>
       </w:rPr>
     </w:rPrDefault>
     <w:pPrDefault>
-      <w:pPr>
-        <w:spacing w:after="160" w:line="259" w:lineRule="auto"/>
-      </w:pPr>
+      <w:pPr/>
     </w:pPrDefault>
   </w:docDefaults>
   <w:latentStyles w:defLockedState="0" w:defUIPriority="99" w:defSemiHidden="0" w:defUnhideWhenUsed="0" w:defQFormat="0" w:count="376">
     <w:lsdException w:name="Normal" w:uiPriority="0" w:qFormat="1"/>
     <w:lsdException w:name="heading 1" w:uiPriority="9" w:qFormat="1"/>
-    <w:lsdException w:name="heading 2" w:semiHidden="1" w:uiPriority="9" w:unhideWhenUsed="1" w:qFormat="1"/>
-    <w:lsdException w:name="heading 3" w:semiHidden="1" w:uiPriority="9" w:unhideWhenUsed="1" w:qFormat="1"/>
-    <w:lsdException w:name="heading 4" w:semiHidden="1" w:uiPriority="9" w:unhideWhenUsed="1" w:qFormat="1"/>
-    <w:lsdException w:name="heading 5" w:semiHidden="1" w:uiPriority="9" w:unhideWhenUsed="1" w:qFormat="1"/>
-    <w:lsdException w:name="heading 6" w:semiHidden="1" w:uiPriority="9" w:unhideWhenUsed="1" w:qFormat="1"/>
-    <w:lsdException w:name="heading 7" w:semiHidden="1" w:uiPriority="9" w:unhideWhenUsed="1" w:qFormat="1"/>
-    <w:lsdException w:name="heading 8" w:semiHidden="1" w:uiPriority="9" w:unhideWhenUsed="1" w:qFormat="1"/>
-    <w:lsdException w:name="heading 9" w:semiHidden="1" w:uiPriority="9" w:unhideWhenUsed="1" w:qFormat="1"/>
+    <w:lsdException w:name="heading 2" w:uiPriority="9" w:semiHidden="1" w:unhideWhenUsed="1" w:qFormat="1"/>
+    <w:lsdException w:name="heading 3" w:uiPriority="9" w:semiHidden="1" w:unhideWhenUsed="1" w:qFormat="1"/>
+    <w:lsdException w:name="heading 4" w:uiPriority="9" w:semiHidden="1" w:unhideWhenUsed="1" w:qFormat="1"/>
+    <w:lsdException w:name="heading 5" w:uiPriority="9" w:semiHidden="1" w:unhideWhenUsed="1" w:qFormat="1"/>
+    <w:lsdException w:name="heading 6" w:uiPriority="9" w:semiHidden="1" w:unhideWhenUsed="1" w:qFormat="1"/>
+    <w:lsdException w:name="heading 7" w:uiPriority="9" w:semiHidden="1" w:unhideWhenUsed="1" w:qFormat="1"/>
+    <w:lsdException w:name="heading 8" w:uiPriority="9" w:semiHidden="1" w:unhideWhenUsed="1" w:qFormat="1"/>
+    <w:lsdException w:name="heading 9" w:uiPriority="9" w:semiHidden="1" w:unhideWhenUsed="1" w:qFormat="1"/>
     <w:lsdException w:name="index 1" w:semiHidden="1" w:unhideWhenUsed="1"/>
     <w:lsdException w:name="index 2" w:semiHidden="1" w:unhideWhenUsed="1"/>
     <w:lsdException w:name="index 3" w:semiHidden="1" w:unhideWhenUsed="1"/>
@@ -211,22 +698,22 @@
     <w:lsdException w:name="index 7" w:semiHidden="1" w:unhideWhenUsed="1"/>
     <w:lsdException w:name="index 8" w:semiHidden="1" w:unhideWhenUsed="1"/>
     <w:lsdException w:name="index 9" w:semiHidden="1" w:unhideWhenUsed="1"/>
-    <w:lsdException w:name="toc 1" w:semiHidden="1" w:uiPriority="39" w:unhideWhenUsed="1"/>
-    <w:lsdException w:name="toc 2" w:semiHidden="1" w:uiPriority="39" w:unhideWhenUsed="1"/>
-    <w:lsdException w:name="toc 3" w:semiHidden="1" w:uiPriority="39" w:unhideWhenUsed="1"/>
-    <w:lsdException w:name="toc 4" w:semiHidden="1" w:uiPriority="39" w:unhideWhenUsed="1"/>
-    <w:lsdException w:name="toc 5" w:semiHidden="1" w:uiPriority="39" w:unhideWhenUsed="1"/>
-    <w:lsdException w:name="toc 6" w:semiHidden="1" w:uiPriority="39" w:unhideWhenUsed="1"/>
-    <w:lsdException w:name="toc 7" w:semiHidden="1" w:uiPriority="39" w:unhideWhenUsed="1"/>
-    <w:lsdException w:name="toc 8" w:semiHidden="1" w:uiPriority="39" w:unhideWhenUsed="1"/>
-    <w:lsdException w:name="toc 9" w:semiHidden="1" w:uiPriority="39" w:unhideWhenUsed="1"/>
+    <w:lsdException w:name="toc 1" w:uiPriority="39" w:semiHidden="1" w:unhideWhenUsed="1"/>
+    <w:lsdException w:name="toc 2" w:uiPriority="39" w:semiHidden="1" w:unhideWhenUsed="1"/>
+    <w:lsdException w:name="toc 3" w:uiPriority="39" w:semiHidden="1" w:unhideWhenUsed="1"/>
+    <w:lsdException w:name="toc 4" w:uiPriority="39" w:semiHidden="1" w:unhideWhenUsed="1"/>
+    <w:lsdException w:name="toc 5" w:uiPriority="39" w:semiHidden="1" w:unhideWhenUsed="1"/>
+    <w:lsdException w:name="toc 6" w:uiPriority="39" w:semiHidden="1" w:unhideWhenUsed="1"/>
+    <w:lsdException w:name="toc 7" w:uiPriority="39" w:semiHidden="1" w:unhideWhenUsed="1"/>
+    <w:lsdException w:name="toc 8" w:uiPriority="39" w:semiHidden="1" w:unhideWhenUsed="1"/>
+    <w:lsdException w:name="toc 9" w:uiPriority="39" w:semiHidden="1" w:unhideWhenUsed="1"/>
     <w:lsdException w:name="Normal Indent" w:semiHidden="1" w:unhideWhenUsed="1"/>
     <w:lsdException w:name="footnote text" w:semiHidden="1" w:unhideWhenUsed="1"/>
     <w:lsdException w:name="annotation text" w:semiHidden="1" w:unhideWhenUsed="1"/>
     <w:lsdException w:name="header" w:semiHidden="1" w:unhideWhenUsed="1"/>
     <w:lsdException w:name="footer" w:semiHidden="1" w:unhideWhenUsed="1"/>
     <w:lsdException w:name="index heading" w:semiHidden="1" w:unhideWhenUsed="1"/>
-    <w:lsdException w:name="caption" w:semiHidden="1" w:uiPriority="35" w:unhideWhenUsed="1" w:qFormat="1"/>
+    <w:lsdException w:name="caption" w:uiPriority="35" w:semiHidden="1" w:unhideWhenUsed="1" w:qFormat="1"/>
     <w:lsdException w:name="table of figures" w:semiHidden="1" w:unhideWhenUsed="1"/>
     <w:lsdException w:name="envelope address" w:semiHidden="1" w:unhideWhenUsed="1"/>
     <w:lsdException w:name="envelope return" w:semiHidden="1" w:unhideWhenUsed="1"/>
@@ -257,7 +744,7 @@
     <w:lsdException w:name="Title" w:uiPriority="10" w:qFormat="1"/>
     <w:lsdException w:name="Closing" w:semiHidden="1" w:unhideWhenUsed="1"/>
     <w:lsdException w:name="Signature" w:semiHidden="1" w:unhideWhenUsed="1"/>
-    <w:lsdException w:name="Default Paragraph Font" w:semiHidden="1" w:uiPriority="1" w:unhideWhenUsed="1"/>
+    <w:lsdException w:name="Default Paragraph Font" w:uiPriority="1" w:semiHidden="1" w:unhideWhenUsed="1"/>
     <w:lsdException w:name="Body Text" w:semiHidden="1" w:unhideWhenUsed="1"/>
     <w:lsdException w:name="Body Text Indent" w:semiHidden="1" w:unhideWhenUsed="1"/>
     <w:lsdException w:name="List Continue" w:semiHidden="1" w:unhideWhenUsed="1"/>
@@ -454,8 +941,8 @@
     <w:lsdException w:name="Subtle Reference" w:uiPriority="31" w:qFormat="1"/>
     <w:lsdException w:name="Intense Reference" w:uiPriority="32" w:qFormat="1"/>
     <w:lsdException w:name="Book Title" w:uiPriority="33" w:qFormat="1"/>
-    <w:lsdException w:name="Bibliography" w:semiHidden="1" w:uiPriority="37" w:unhideWhenUsed="1"/>
-    <w:lsdException w:name="TOC Heading" w:semiHidden="1" w:uiPriority="39" w:unhideWhenUsed="1" w:qFormat="1"/>
+    <w:lsdException w:name="Bibliography" w:uiPriority="37" w:semiHidden="1" w:unhideWhenUsed="1"/>
+    <w:lsdException w:name="TOC Heading" w:uiPriority="39" w:semiHidden="1" w:unhideWhenUsed="1" w:qFormat="1"/>
     <w:lsdException w:name="Plain Table 1" w:uiPriority="41"/>
     <w:lsdException w:name="Plain Table 2" w:uiPriority="42"/>
     <w:lsdException w:name="Plain Table 3" w:uiPriority="43"/>
@@ -566,15 +1053,103 @@
     <w:lsdException w:name="Unresolved Mention" w:semiHidden="1" w:unhideWhenUsed="1"/>
     <w:lsdException w:name="Smart Link" w:semiHidden="1" w:unhideWhenUsed="1"/>
   </w:latentStyles>
-  <w:style w:type="paragraph" w:default="1" w:styleId="Standard">
+  <w:style w:type="paragraph" w:styleId="Normal" w:default="1">
     <w:name w:val="Normal"/>
     <w:qFormat/>
+    <w:pPr>
+      <w:widowControl/>
+      <w:bidi w:val="0"/>
+      <w:spacing w:lineRule="auto" w:line="259" w:before="0" w:after="160"/>
+      <w:jc w:val="left"/>
+    </w:pPr>
+    <w:rPr>
+      <w:rFonts w:ascii="Calibri" w:hAnsi="Calibri" w:eastAsia="Calibri" w:cs="" w:asciiTheme="minorHAnsi" w:cstheme="minorBidi" w:eastAsiaTheme="minorHAnsi" w:hAnsiTheme="minorHAnsi"/>
+      <w:color w:val="auto"/>
+      <w:kern w:val="0"/>
+      <w:sz w:val="22"/>
+      <w:szCs w:val="22"/>
+      <w:lang w:val="de-DE" w:eastAsia="en-US" w:bidi="ar-SA"/>
+    </w:rPr>
   </w:style>
-  <w:style w:type="character" w:default="1" w:styleId="Absatz-Standardschriftart">
+  <w:style w:type="character" w:styleId="DefaultParagraphFont" w:default="1">
     <w:name w:val="Default Paragraph Font"/>
     <w:uiPriority w:val="1"/>
     <w:semiHidden/>
     <w:unhideWhenUsed/>
+    <w:qFormat/>
+    <w:rPr/>
+  </w:style>
+  <w:style w:type="character" w:styleId="Aufzhlungszeichen">
+    <w:name w:val="Aufzählungszeichen"/>
+    <w:qFormat/>
+    <w:rPr>
+      <w:rFonts w:ascii="OpenSymbol" w:hAnsi="OpenSymbol" w:eastAsia="OpenSymbol" w:cs="OpenSymbol"/>
+    </w:rPr>
+  </w:style>
+  <w:style w:type="paragraph" w:styleId="Berschrift">
+    <w:name w:val="Überschrift"/>
+    <w:basedOn w:val="Normal"/>
+    <w:next w:val="Textkrper"/>
+    <w:qFormat/>
+    <w:pPr>
+      <w:keepNext/>
+      <w:spacing w:before="240" w:after="120"/>
+    </w:pPr>
+    <w:rPr>
+      <w:rFonts w:ascii="Liberation Sans" w:hAnsi="Liberation Sans" w:eastAsia="Microsoft YaHei" w:cs="Mangal"/>
+      <w:sz w:val="28"/>
+      <w:szCs w:val="28"/>
+    </w:rPr>
+  </w:style>
+  <w:style w:type="paragraph" w:styleId="Textkrper">
+    <w:name w:val="Body Text"/>
+    <w:basedOn w:val="Normal"/>
+    <w:pPr>
+      <w:spacing w:lineRule="auto" w:line="288" w:before="0" w:after="140"/>
+    </w:pPr>
+    <w:rPr/>
+  </w:style>
+  <w:style w:type="paragraph" w:styleId="Liste">
+    <w:name w:val="List"/>
+    <w:basedOn w:val="Textkrper"/>
+    <w:pPr/>
+    <w:rPr>
+      <w:rFonts w:cs="Mangal"/>
+    </w:rPr>
+  </w:style>
+  <w:style w:type="paragraph" w:styleId="Beschriftung">
+    <w:name w:val="Caption"/>
+    <w:basedOn w:val="Normal"/>
+    <w:qFormat/>
+    <w:pPr>
+      <w:suppressLineNumbers/>
+      <w:spacing w:before="120" w:after="120"/>
+    </w:pPr>
+    <w:rPr>
+      <w:rFonts w:cs="Mangal"/>
+      <w:i/>
+      <w:iCs/>
+      <w:sz w:val="24"/>
+      <w:szCs w:val="24"/>
+    </w:rPr>
+  </w:style>
+  <w:style w:type="paragraph" w:styleId="Verzeichnis">
+    <w:name w:val="Verzeichnis"/>
+    <w:basedOn w:val="Normal"/>
+    <w:qFormat/>
+    <w:pPr>
+      <w:suppressLineNumbers/>
+    </w:pPr>
+    <w:rPr>
+      <w:rFonts w:cs="Mangal"/>
+    </w:rPr>
+  </w:style>
+  <w:style w:type="numbering" w:styleId="NoList" w:default="1">
+    <w:name w:val="No List"/>
+    <w:uiPriority w:val="99"/>
+    <w:semiHidden/>
+    <w:unhideWhenUsed/>
+    <w:qFormat/>
   </w:style>
   <w:style w:type="table" w:default="1" w:styleId="NormaleTabelle">
     <w:name w:val="Normal Table"/>
@@ -590,12 +1165,6 @@
         <w:right w:w="108" w:type="dxa"/>
       </w:tblCellMar>
     </w:tblPr>
-  </w:style>
-  <w:style w:type="numbering" w:default="1" w:styleId="KeineListe">
-    <w:name w:val="No List"/>
-    <w:uiPriority w:val="99"/>
-    <w:semiHidden/>
-    <w:unhideWhenUsed/>
   </w:style>
 </w:styles>
 </file>

</xml_diff>

<commit_message>
update: application.properties dbLogin to demo2
</commit_message>
<xml_diff>
--- a/Unterlagen und Sonstiges/Fragen - Sample Daten.docx
+++ b/Unterlagen und Sonstiges/Fragen - Sample Daten.docx
@@ -237,6 +237,20 @@
       <w:r>
         <w:rPr/>
         <w:t>Standort?</w:t>
+      </w:r>
+    </w:p>
+    <w:p>
+      <w:pPr>
+        <w:pStyle w:val="Normal"/>
+        <w:numPr>
+          <w:ilvl w:val="0"/>
+          <w:numId w:val="1"/>
+        </w:numPr>
+        <w:rPr/>
+      </w:pPr>
+      <w:r>
+        <w:rPr/>
+        <w:t>Messung DSC, Pulver, IR = nur Häckchen zur Info oder danach Maske für Messung im Anschluss anzeigen?</w:t>
       </w:r>
     </w:p>
     <w:p>
@@ -669,7 +683,6 @@
     <w:rPrDefault>
       <w:rPr>
         <w:rFonts w:ascii="Calibri" w:hAnsi="Calibri" w:eastAsia="Calibri" w:cs="" w:asciiTheme="minorHAnsi" w:cstheme="minorBidi" w:eastAsiaTheme="minorHAnsi" w:hAnsiTheme="minorHAnsi"/>
-        <w:sz w:val="22"/>
         <w:szCs w:val="22"/>
         <w:lang w:val="de-DE" w:eastAsia="en-US" w:bidi="ar-SA"/>
       </w:rPr>
@@ -1064,7 +1077,7 @@
     </w:pPr>
     <w:rPr>
       <w:rFonts w:ascii="Calibri" w:hAnsi="Calibri" w:eastAsia="Calibri" w:cs="" w:asciiTheme="minorHAnsi" w:cstheme="minorBidi" w:eastAsiaTheme="minorHAnsi" w:hAnsiTheme="minorHAnsi"/>
-      <w:color w:val="auto"/>
+      <w:color w:val="00000A"/>
       <w:kern w:val="0"/>
       <w:sz w:val="22"/>
       <w:szCs w:val="22"/>
@@ -1084,6 +1097,132 @@
     <w:qFormat/>
     <w:rPr>
       <w:rFonts w:ascii="OpenSymbol" w:hAnsi="OpenSymbol" w:eastAsia="OpenSymbol" w:cs="OpenSymbol"/>
+    </w:rPr>
+  </w:style>
+  <w:style w:type="character" w:styleId="ListLabel1">
+    <w:name w:val="ListLabel 1"/>
+    <w:qFormat/>
+    <w:rPr>
+      <w:rFonts w:cs="OpenSymbol"/>
+    </w:rPr>
+  </w:style>
+  <w:style w:type="character" w:styleId="ListLabel2">
+    <w:name w:val="ListLabel 2"/>
+    <w:qFormat/>
+    <w:rPr>
+      <w:rFonts w:cs="OpenSymbol"/>
+    </w:rPr>
+  </w:style>
+  <w:style w:type="character" w:styleId="ListLabel3">
+    <w:name w:val="ListLabel 3"/>
+    <w:qFormat/>
+    <w:rPr>
+      <w:rFonts w:cs="OpenSymbol"/>
+    </w:rPr>
+  </w:style>
+  <w:style w:type="character" w:styleId="ListLabel4">
+    <w:name w:val="ListLabel 4"/>
+    <w:qFormat/>
+    <w:rPr>
+      <w:rFonts w:cs="OpenSymbol"/>
+    </w:rPr>
+  </w:style>
+  <w:style w:type="character" w:styleId="ListLabel5">
+    <w:name w:val="ListLabel 5"/>
+    <w:qFormat/>
+    <w:rPr>
+      <w:rFonts w:cs="OpenSymbol"/>
+    </w:rPr>
+  </w:style>
+  <w:style w:type="character" w:styleId="ListLabel6">
+    <w:name w:val="ListLabel 6"/>
+    <w:qFormat/>
+    <w:rPr>
+      <w:rFonts w:cs="OpenSymbol"/>
+    </w:rPr>
+  </w:style>
+  <w:style w:type="character" w:styleId="ListLabel7">
+    <w:name w:val="ListLabel 7"/>
+    <w:qFormat/>
+    <w:rPr>
+      <w:rFonts w:cs="OpenSymbol"/>
+    </w:rPr>
+  </w:style>
+  <w:style w:type="character" w:styleId="ListLabel8">
+    <w:name w:val="ListLabel 8"/>
+    <w:qFormat/>
+    <w:rPr>
+      <w:rFonts w:cs="OpenSymbol"/>
+    </w:rPr>
+  </w:style>
+  <w:style w:type="character" w:styleId="ListLabel9">
+    <w:name w:val="ListLabel 9"/>
+    <w:qFormat/>
+    <w:rPr>
+      <w:rFonts w:cs="OpenSymbol"/>
+    </w:rPr>
+  </w:style>
+  <w:style w:type="character" w:styleId="ListLabel10">
+    <w:name w:val="ListLabel 10"/>
+    <w:qFormat/>
+    <w:rPr>
+      <w:rFonts w:cs="OpenSymbol"/>
+    </w:rPr>
+  </w:style>
+  <w:style w:type="character" w:styleId="ListLabel11">
+    <w:name w:val="ListLabel 11"/>
+    <w:qFormat/>
+    <w:rPr>
+      <w:rFonts w:cs="OpenSymbol"/>
+    </w:rPr>
+  </w:style>
+  <w:style w:type="character" w:styleId="ListLabel12">
+    <w:name w:val="ListLabel 12"/>
+    <w:qFormat/>
+    <w:rPr>
+      <w:rFonts w:cs="OpenSymbol"/>
+    </w:rPr>
+  </w:style>
+  <w:style w:type="character" w:styleId="ListLabel13">
+    <w:name w:val="ListLabel 13"/>
+    <w:qFormat/>
+    <w:rPr>
+      <w:rFonts w:cs="OpenSymbol"/>
+    </w:rPr>
+  </w:style>
+  <w:style w:type="character" w:styleId="ListLabel14">
+    <w:name w:val="ListLabel 14"/>
+    <w:qFormat/>
+    <w:rPr>
+      <w:rFonts w:cs="OpenSymbol"/>
+    </w:rPr>
+  </w:style>
+  <w:style w:type="character" w:styleId="ListLabel15">
+    <w:name w:val="ListLabel 15"/>
+    <w:qFormat/>
+    <w:rPr>
+      <w:rFonts w:cs="OpenSymbol"/>
+    </w:rPr>
+  </w:style>
+  <w:style w:type="character" w:styleId="ListLabel16">
+    <w:name w:val="ListLabel 16"/>
+    <w:qFormat/>
+    <w:rPr>
+      <w:rFonts w:cs="OpenSymbol"/>
+    </w:rPr>
+  </w:style>
+  <w:style w:type="character" w:styleId="ListLabel17">
+    <w:name w:val="ListLabel 17"/>
+    <w:qFormat/>
+    <w:rPr>
+      <w:rFonts w:cs="OpenSymbol"/>
+    </w:rPr>
+  </w:style>
+  <w:style w:type="character" w:styleId="ListLabel18">
+    <w:name w:val="ListLabel 18"/>
+    <w:qFormat/>
+    <w:rPr>
+      <w:rFonts w:cs="OpenSymbol"/>
     </w:rPr>
   </w:style>
   <w:style w:type="paragraph" w:styleId="Berschrift">

</xml_diff>

<commit_message>
add: Analysen in Hauptnavigation
</commit_message>
<xml_diff>
--- a/Unterlagen und Sonstiges/Fragen - Sample Daten.docx
+++ b/Unterlagen und Sonstiges/Fragen - Sample Daten.docx
@@ -251,6 +251,20 @@
       <w:r>
         <w:rPr/>
         <w:t>Messung DSC, Pulver, IR = nur Häckchen zur Info oder danach Maske für Messung im Anschluss anzeigen?</w:t>
+      </w:r>
+    </w:p>
+    <w:p>
+      <w:pPr>
+        <w:pStyle w:val="Normal"/>
+        <w:numPr>
+          <w:ilvl w:val="0"/>
+          <w:numId w:val="1"/>
+        </w:numPr>
+        <w:rPr/>
+      </w:pPr>
+      <w:r>
+        <w:rPr/>
+        <w:t>Eingangsanalysen auflisten?</w:t>
       </w:r>
     </w:p>
     <w:p>
@@ -1225,6 +1239,132 @@
       <w:rFonts w:cs="OpenSymbol"/>
     </w:rPr>
   </w:style>
+  <w:style w:type="character" w:styleId="ListLabel19">
+    <w:name w:val="ListLabel 19"/>
+    <w:qFormat/>
+    <w:rPr>
+      <w:rFonts w:cs="OpenSymbol"/>
+    </w:rPr>
+  </w:style>
+  <w:style w:type="character" w:styleId="ListLabel20">
+    <w:name w:val="ListLabel 20"/>
+    <w:qFormat/>
+    <w:rPr>
+      <w:rFonts w:cs="OpenSymbol"/>
+    </w:rPr>
+  </w:style>
+  <w:style w:type="character" w:styleId="ListLabel21">
+    <w:name w:val="ListLabel 21"/>
+    <w:qFormat/>
+    <w:rPr>
+      <w:rFonts w:cs="OpenSymbol"/>
+    </w:rPr>
+  </w:style>
+  <w:style w:type="character" w:styleId="ListLabel22">
+    <w:name w:val="ListLabel 22"/>
+    <w:qFormat/>
+    <w:rPr>
+      <w:rFonts w:cs="OpenSymbol"/>
+    </w:rPr>
+  </w:style>
+  <w:style w:type="character" w:styleId="ListLabel23">
+    <w:name w:val="ListLabel 23"/>
+    <w:qFormat/>
+    <w:rPr>
+      <w:rFonts w:cs="OpenSymbol"/>
+    </w:rPr>
+  </w:style>
+  <w:style w:type="character" w:styleId="ListLabel24">
+    <w:name w:val="ListLabel 24"/>
+    <w:qFormat/>
+    <w:rPr>
+      <w:rFonts w:cs="OpenSymbol"/>
+    </w:rPr>
+  </w:style>
+  <w:style w:type="character" w:styleId="ListLabel25">
+    <w:name w:val="ListLabel 25"/>
+    <w:qFormat/>
+    <w:rPr>
+      <w:rFonts w:cs="OpenSymbol"/>
+    </w:rPr>
+  </w:style>
+  <w:style w:type="character" w:styleId="ListLabel26">
+    <w:name w:val="ListLabel 26"/>
+    <w:qFormat/>
+    <w:rPr>
+      <w:rFonts w:cs="OpenSymbol"/>
+    </w:rPr>
+  </w:style>
+  <w:style w:type="character" w:styleId="ListLabel27">
+    <w:name w:val="ListLabel 27"/>
+    <w:qFormat/>
+    <w:rPr>
+      <w:rFonts w:cs="OpenSymbol"/>
+    </w:rPr>
+  </w:style>
+  <w:style w:type="character" w:styleId="ListLabel28">
+    <w:name w:val="ListLabel 28"/>
+    <w:qFormat/>
+    <w:rPr>
+      <w:rFonts w:cs="OpenSymbol"/>
+    </w:rPr>
+  </w:style>
+  <w:style w:type="character" w:styleId="ListLabel29">
+    <w:name w:val="ListLabel 29"/>
+    <w:qFormat/>
+    <w:rPr>
+      <w:rFonts w:cs="OpenSymbol"/>
+    </w:rPr>
+  </w:style>
+  <w:style w:type="character" w:styleId="ListLabel30">
+    <w:name w:val="ListLabel 30"/>
+    <w:qFormat/>
+    <w:rPr>
+      <w:rFonts w:cs="OpenSymbol"/>
+    </w:rPr>
+  </w:style>
+  <w:style w:type="character" w:styleId="ListLabel31">
+    <w:name w:val="ListLabel 31"/>
+    <w:qFormat/>
+    <w:rPr>
+      <w:rFonts w:cs="OpenSymbol"/>
+    </w:rPr>
+  </w:style>
+  <w:style w:type="character" w:styleId="ListLabel32">
+    <w:name w:val="ListLabel 32"/>
+    <w:qFormat/>
+    <w:rPr>
+      <w:rFonts w:cs="OpenSymbol"/>
+    </w:rPr>
+  </w:style>
+  <w:style w:type="character" w:styleId="ListLabel33">
+    <w:name w:val="ListLabel 33"/>
+    <w:qFormat/>
+    <w:rPr>
+      <w:rFonts w:cs="OpenSymbol"/>
+    </w:rPr>
+  </w:style>
+  <w:style w:type="character" w:styleId="ListLabel34">
+    <w:name w:val="ListLabel 34"/>
+    <w:qFormat/>
+    <w:rPr>
+      <w:rFonts w:cs="OpenSymbol"/>
+    </w:rPr>
+  </w:style>
+  <w:style w:type="character" w:styleId="ListLabel35">
+    <w:name w:val="ListLabel 35"/>
+    <w:qFormat/>
+    <w:rPr>
+      <w:rFonts w:cs="OpenSymbol"/>
+    </w:rPr>
+  </w:style>
+  <w:style w:type="character" w:styleId="ListLabel36">
+    <w:name w:val="ListLabel 36"/>
+    <w:qFormat/>
+    <w:rPr>
+      <w:rFonts w:cs="OpenSymbol"/>
+    </w:rPr>
+  </w:style>
   <w:style w:type="paragraph" w:styleId="Berschrift">
     <w:name w:val="Überschrift"/>
     <w:basedOn w:val="Normal"/>

</xml_diff>

<commit_message>
Updated Model, Dummy, Relation Classes, more in Description
JSTree:
    Show Partner as first entry in tree
    Search from Partner to Probe

DummyDB:
    Added more Dummy Data
    implemented getString(String columLabel)

Experimenttyp:
    Added Verdampfung
    Added Relations

Partner:
    Added relation Partner Projekt

Create Experiment erstellen page (not logic Implemented)
</commit_message>
<xml_diff>
--- a/Unterlagen und Sonstiges/Fragen - Sample Daten.docx
+++ b/Unterlagen und Sonstiges/Fragen - Sample Daten.docx
@@ -10,47 +10,32 @@
     <w:p/>
     <w:p>
       <w:r>
-        <w:t xml:space="preserve">Welche Felder aus den Tabellen Experimente tragen Informationen über die </w:t>
-      </w:r>
-      <w:r>
-        <w:t>Substanz, welche vielleicht auch klare Redundanzen sind und nur zum Daten Abgleich dienen?</w:t>
-      </w:r>
-    </w:p>
-    <w:p>
-      <w:r>
-        <w:t xml:space="preserve">Welche Felder aus den Tabellen sind </w:t>
-      </w:r>
-      <w:proofErr w:type="spellStart"/>
-      <w:r>
-        <w:t>fixed</w:t>
-      </w:r>
-      <w:proofErr w:type="spellEnd"/>
-      <w:r>
-        <w:t xml:space="preserve"> </w:t>
-      </w:r>
-      <w:proofErr w:type="spellStart"/>
-      <w:r>
-        <w:t>value</w:t>
-      </w:r>
-      <w:proofErr w:type="spellEnd"/>
-      <w:r>
-        <w:t xml:space="preserve"> Felder welche eine beschränkte klare Auswahl an werten bieten?</w:t>
-      </w:r>
-    </w:p>
-    <w:p>
-      <w:r>
-        <w:t>Sind die Felder über Analysen bei der eingangs Analyse</w:t>
-      </w:r>
-      <w:r>
-        <w:t xml:space="preserve"> und den Experimenten notwendig (Ausnahme Planung der Analyse) oder können in der Ansicht einfach die entsprechenden Analysen verlinkend werden?</w:t>
-      </w:r>
-    </w:p>
-    <w:p>
-      <w:r>
-        <w:t>Sollen die Datensätze immer vollständig angezeigt werden oder je nach rolle Informationen ausgeblendet werden(I</w:t>
-      </w:r>
-      <w:r>
-        <w:t>dee vielleicht die Tabellen in teil Tabellen für Projektmanager, Laborleiter und Laborteam zu splitten)?</w:t>
+        <w:t>Welche Felder aus den Tabellen Experimente tragen Informationen über die Substanz, welche vielleicht auch klare Redundanzen sind und nur zum Daten Abgleich dienen?</w:t>
+      </w:r>
+    </w:p>
+    <w:p>
+      <w:r>
+        <w:t>Welche Felder aus den Tabellen sind fixed value Felder welche eine beschränkte klare Auswahl an werten bieten?</w:t>
+      </w:r>
+    </w:p>
+    <w:p>
+      <w:r>
+        <w:t>Sind die Felder über Analysen bei der eingangs Analyse und den Experimenten notwendig (Ausnahme Planung der Analyse) oder können in der Ansicht einfach die entsprechenden Analysen verlinkend werden?</w:t>
+      </w:r>
+    </w:p>
+    <w:p>
+      <w:r>
+        <w:t>Sollen die Datensätze immer vollständig angezeigt werden oder je nach rolle Informationen ausgeblendet werden(Idee vielleicht die Tabellen in teil Tabellen für Projektmanager, Laborleiter und Laborteam zu splitten)?</w:t>
+      </w:r>
+    </w:p>
+    <w:p>
+      <w:r>
+        <w:t>Anzahl FOLGE ANALYTKEN PXRD (1 und zwei in tabellen), lohnt es sich diese in eigene aus zu lagern?</w:t>
+      </w:r>
+    </w:p>
+    <w:p>
+      <w:r>
+        <w:t>Lagerorte = mehrere, soll eigene Tabelle angelegt werden?</w:t>
       </w:r>
     </w:p>
     <w:p/>
@@ -166,14 +151,7 @@
         <w:rPr>
           <w:color w:val="FF0000"/>
         </w:rPr>
-        <w:t xml:space="preserve">Material </w:t>
-      </w:r>
-      <w:proofErr w:type="spellStart"/>
-      <w:r>
-        <w:rPr>
-          <w:color w:val="FF0000"/>
-        </w:rPr>
-        <w:t>sa</w:t>
+        <w:t>Material sa</w:t>
       </w:r>
       <w:r>
         <w:rPr>
@@ -185,42 +163,7 @@
         <w:rPr>
           <w:color w:val="FF0000"/>
         </w:rPr>
-        <w:t>ety</w:t>
-      </w:r>
-      <w:proofErr w:type="spellEnd"/>
-      <w:r>
-        <w:rPr>
-          <w:color w:val="FF0000"/>
-        </w:rPr>
-        <w:t xml:space="preserve"> </w:t>
-      </w:r>
-      <w:proofErr w:type="spellStart"/>
-      <w:r>
-        <w:rPr>
-          <w:color w:val="FF0000"/>
-        </w:rPr>
-        <w:t>data</w:t>
-      </w:r>
-      <w:proofErr w:type="spellEnd"/>
-      <w:r>
-        <w:rPr>
-          <w:color w:val="FF0000"/>
-        </w:rPr>
-        <w:t xml:space="preserve"> </w:t>
-      </w:r>
-      <w:proofErr w:type="spellStart"/>
-      <w:r>
-        <w:rPr>
-          <w:color w:val="FF0000"/>
-        </w:rPr>
-        <w:t>sheet</w:t>
-      </w:r>
-      <w:proofErr w:type="spellEnd"/>
-      <w:r>
-        <w:rPr>
-          <w:color w:val="FF0000"/>
-        </w:rPr>
-        <w:t xml:space="preserve"> (</w:t>
+        <w:t>ety data sheet (</w:t>
       </w:r>
       <w:r>
         <w:rPr>
@@ -275,21 +218,7 @@
         <w:rPr>
           <w:color w:val="FF0000"/>
         </w:rPr>
-        <w:t xml:space="preserve"> (</w:t>
-      </w:r>
-      <w:proofErr w:type="spellStart"/>
-      <w:r>
-        <w:rPr>
-          <w:color w:val="FF0000"/>
-        </w:rPr>
-        <w:t>grs</w:t>
-      </w:r>
-      <w:proofErr w:type="spellEnd"/>
-      <w:r>
-        <w:rPr>
-          <w:color w:val="FF0000"/>
-        </w:rPr>
-        <w:t xml:space="preserve"> </w:t>
+        <w:t xml:space="preserve"> (grs </w:t>
       </w:r>
       <w:r>
         <w:rPr>
@@ -334,10 +263,7 @@
         </w:numPr>
       </w:pPr>
       <w:r>
-        <w:t>S</w:t>
-      </w:r>
-      <w:r>
-        <w:t xml:space="preserve">ubstanz? </w:t>
+        <w:t xml:space="preserve">Substanz? </w:t>
       </w:r>
     </w:p>
     <w:p>
@@ -381,15 +307,7 @@
         </w:numPr>
       </w:pPr>
       <w:r>
-        <w:t>Substanz-</w:t>
-      </w:r>
-      <w:proofErr w:type="spellStart"/>
-      <w:r>
-        <w:t>Id</w:t>
-      </w:r>
-      <w:proofErr w:type="spellEnd"/>
-      <w:r>
-        <w:t>?</w:t>
+        <w:t>Substanz-Id?</w:t>
       </w:r>
     </w:p>
     <w:p>
@@ -400,15 +318,7 @@
         </w:numPr>
       </w:pPr>
       <w:r>
-        <w:t>Probe-</w:t>
-      </w:r>
-      <w:proofErr w:type="spellStart"/>
-      <w:r>
-        <w:t>Id</w:t>
-      </w:r>
-      <w:proofErr w:type="spellEnd"/>
-      <w:r>
-        <w:t>?</w:t>
+        <w:t>Probe-Id?</w:t>
       </w:r>
     </w:p>
     <w:p>
@@ -430,15 +340,7 @@
         </w:numPr>
       </w:pPr>
       <w:r>
-        <w:t xml:space="preserve">Messung DSC, Pulver, IR = nur </w:t>
-      </w:r>
-      <w:proofErr w:type="spellStart"/>
-      <w:r>
-        <w:t>Häckchen</w:t>
-      </w:r>
-      <w:proofErr w:type="spellEnd"/>
-      <w:r>
-        <w:t xml:space="preserve"> zur Info oder danach Maske für Messung im Anschluss anzeigen?</w:t>
+        <w:t>Messung DSC, Pulver, IR = nur Häckchen zur Info oder danach Maske für Messung im Anschluss anzeigen?</w:t>
       </w:r>
     </w:p>
     <w:p>
@@ -449,10 +351,8 @@
         </w:numPr>
       </w:pPr>
       <w:r>
-        <w:t>Ein</w:t>
-      </w:r>
-      <w:r>
-        <w:t>gangsanalysen auflisten?</w:t>
+        <w:lastRenderedPageBreak/>
+        <w:t>Eingangsanalysen auflisten?</w:t>
       </w:r>
     </w:p>
     <w:p/>

</xml_diff>

<commit_message>
Save Experiments in Dummy DB
Set site font to Roboto
First changes for adding Analyse
</commit_message>
<xml_diff>
--- a/Unterlagen und Sonstiges/Fragen - Sample Daten.docx
+++ b/Unterlagen und Sonstiges/Fragen - Sample Daten.docx
@@ -38,6 +38,11 @@
         <w:t>Lagerorte = mehrere, soll eigene Tabelle angelegt werden?</w:t>
       </w:r>
     </w:p>
+    <w:p>
+      <w:r>
+        <w:t>Sind Temperaturproogramm Tabellen einmal fest, oder sollen diese erweitert werden können.</w:t>
+      </w:r>
+    </w:p>
     <w:p/>
     <w:p>
       <w:r>
@@ -340,6 +345,7 @@
         </w:numPr>
       </w:pPr>
       <w:r>
+        <w:lastRenderedPageBreak/>
         <w:t>Messung DSC, Pulver, IR = nur Häckchen zur Info oder danach Maske für Messung im Anschluss anzeigen?</w:t>
       </w:r>
     </w:p>
@@ -351,7 +357,6 @@
         </w:numPr>
       </w:pPr>
       <w:r>
-        <w:lastRenderedPageBreak/>
         <w:t>Eingangsanalysen auflisten?</w:t>
       </w:r>
     </w:p>

</xml_diff>